<commit_message>
ajout titre test 2
</commit_message>
<xml_diff>
--- a/Projet Word.docx
+++ b/Projet Word.docx
@@ -29,6 +29,9 @@
       </w:r>
     </w:p>
     <w:p>
+      <w:pPr>
+        <w:pStyle w:val="Titre1"/>
+      </w:pPr>
       <w:r>
         <w:t>Définition</w:t>
       </w:r>
@@ -52,6 +55,9 @@
       </w:r>
     </w:p>
     <w:p>
+      <w:pPr>
+        <w:pStyle w:val="Titre1"/>
+      </w:pPr>
       <w:r>
         <w:t>Marvin Lee Minsky</w:t>
       </w:r>
@@ -63,7 +69,13 @@
     </w:p>
     <w:p>
       <w:r>
-        <w:t>Même si elles respectent globalement la définition de Minsky, il existe un certain nombre de définitions différentes de l'IA qui varient sur deux points fondamentaux :</w:t>
+        <w:rPr>
+          <w:rStyle w:val="Titre1Car"/>
+        </w:rPr>
+        <w:t>Même si elles respectent globalement la définition de Minsky, il existe un certain nombre de définitions différentes de l'IA qui varient sur</w:t>
+      </w:r>
+      <w:r>
+        <w:t xml:space="preserve"> deux points fondamentaux :</w:t>
       </w:r>
     </w:p>
     <w:p>
@@ -112,6 +124,7 @@
     </w:p>
     <w:p>
       <w:r>
+        <w:lastRenderedPageBreak/>
         <w:t xml:space="preserve">On considère que l'intelligence artificielle, en tant que domaine de recherche, a été créée à la conférence qui s'est tenue sur le campus de Dartmouth </w:t>
       </w:r>
       <w:proofErr w:type="spellStart"/>
@@ -120,11 +133,7 @@
       </w:r>
       <w:proofErr w:type="spellEnd"/>
       <w:r>
-        <w:t xml:space="preserve"> pendant l'été 1956 à laquelle assistaient ceux qui vont marquer la discipline. Ensuite l'intelligence artificielle se développe </w:t>
-      </w:r>
-      <w:r>
-        <w:lastRenderedPageBreak/>
-        <w:t xml:space="preserve">surtout aux États-Unis à l'université Stanford sous l'impulsion de John McCarthy, au MIT sous celle de Marvin Minsky, à l'université Carnegie-Mellon sous celle de Allen Newell et Herbert Simon et à l'Université d'Édimbourg sous celle de Donald </w:t>
+        <w:t xml:space="preserve"> pendant l'été 1956 à laquelle assistaient ceux qui vont marquer la discipline. Ensuite l'intelligence artificielle se développe surtout aux États-Unis à l'université Stanford sous l'impulsion de John McCarthy, au MIT sous celle de Marvin Minsky, à l'université Carnegie-Mellon sous celle de Allen Newell et Herbert Simon et à l'Université d'Édimbourg sous celle de Donald </w:t>
       </w:r>
       <w:proofErr w:type="spellStart"/>
       <w:r>
@@ -276,6 +285,7 @@
         <w:rPr>
           <w:lang w:val="en-CA"/>
         </w:rPr>
+        <w:lastRenderedPageBreak/>
         <w:tab/>
       </w:r>
       <w:r>
@@ -312,7 +322,6 @@
         <w:rPr>
           <w:lang w:val="en-CA"/>
         </w:rPr>
-        <w:lastRenderedPageBreak/>
         <w:tab/>
         <w:t>} else {</w:t>
       </w:r>
@@ -522,68 +531,164 @@
     </w:p>
     <w:p>
       <w:r>
+        <w:lastRenderedPageBreak/>
         <w:t>L'intelligence artificielle a été et est utilisée (ou intervient) dans une variété de domaines tels que :</w:t>
       </w:r>
     </w:p>
     <w:p>
       <w:proofErr w:type="gramStart"/>
       <w:r>
+        <w:t>bancaire</w:t>
+      </w:r>
+      <w:proofErr w:type="gramEnd"/>
+      <w:r>
+        <w:t>, avec des systèmes experts d'évaluation de risque lié à l'octroi d'un crédit;</w:t>
+      </w:r>
+    </w:p>
+    <w:p>
+      <w:proofErr w:type="gramStart"/>
+      <w:r>
+        <w:t>militaire</w:t>
+      </w:r>
+      <w:proofErr w:type="gramEnd"/>
+      <w:r>
+        <w:t>, avec les systèmes autonomes tels que les drones, les systèmes de commandement et l'aide à la décision;</w:t>
+      </w:r>
+    </w:p>
+    <w:p>
+      <w:proofErr w:type="gramStart"/>
+      <w:r>
+        <w:t>les</w:t>
+      </w:r>
+      <w:proofErr w:type="gramEnd"/>
+      <w:r>
+        <w:t xml:space="preserve"> jeux, avec les personnages artificiels évoluant dans les différents scénarios de jeu;</w:t>
+      </w:r>
+    </w:p>
+    <w:p>
+      <w:proofErr w:type="gramStart"/>
+      <w:r>
+        <w:t>la</w:t>
+      </w:r>
+      <w:proofErr w:type="gramEnd"/>
+      <w:r>
+        <w:t xml:space="preserve"> médecine, avec les systèmes experts d'aide au diagnostic;</w:t>
+      </w:r>
+    </w:p>
+    <w:p>
+      <w:proofErr w:type="gramStart"/>
+      <w:r>
+        <w:t>la</w:t>
+      </w:r>
+      <w:proofErr w:type="gramEnd"/>
+      <w:r>
+        <w:t xml:space="preserve"> logistique, au travers d'approches heuristiques de type résolution de problème de satisfaction de contraintes;</w:t>
+      </w:r>
+    </w:p>
+    <w:p>
+      <w:proofErr w:type="gramStart"/>
+      <w:r>
+        <w:t>l’ingénierie</w:t>
+      </w:r>
+      <w:proofErr w:type="gramEnd"/>
+      <w:r>
+        <w:t xml:space="preserve"> et la recherche scientifique, pour la recherche de solutions pertinentes à des problèmes complexes et aussi variés que le calcul de trajectoire ou l’optimisation d’un système d’inspection autonome.</w:t>
+      </w:r>
+    </w:p>
+    <w:p>
+      <w:r>
+        <w:t xml:space="preserve"> </w:t>
+      </w:r>
+    </w:p>
+    <w:p>
+      <w:proofErr w:type="spellStart"/>
+      <w:r>
+        <w:t>Roadrunner</w:t>
+      </w:r>
+      <w:proofErr w:type="spellEnd"/>
+      <w:r>
+        <w:t xml:space="preserve">, fabriqué par la compagnie </w:t>
+      </w:r>
+      <w:proofErr w:type="gramStart"/>
+      <w:r>
+        <w:t>IBM,  est</w:t>
+      </w:r>
+      <w:proofErr w:type="gramEnd"/>
+      <w:r>
+        <w:t xml:space="preserve"> le premier superordinateur à avoir officiellement dépassé la puissance de 1 pétaflops, 2008</w:t>
+      </w:r>
+    </w:p>
+    <w:p>
+      <w:r>
+        <w:t>Jeux vidéo</w:t>
+      </w:r>
+    </w:p>
+    <w:p>
+      <w:r>
+        <w:t xml:space="preserve">L'intelligence artificielle a par exemple été utilisée depuis longtemps dans la conception de joueurs artificiels pour le jeu d'échecs. Toutefois, c'est dans les jeux vidéo que l'intelligence artificielle s'est le plus popularisée, et c'est aussi un des domaines où elle se développe rapidement. Celle-ci bénéficie en effet des progrès de l'informatique, avec par exemple les cartes graphiques dédiées qui déchargent le processeur principal des tâches graphiques. Le processeur principal peut désormais être utilisé pour développer des systèmes d’IA plus perfectionnés. Par exemple, l'intelligence artificielle peut être utilisée pour piloter des bots (c'est-à-dire les personnages artificiels) évoluant dans les </w:t>
+      </w:r>
+      <w:proofErr w:type="spellStart"/>
+      <w:r>
+        <w:t>MMOGs</w:t>
+      </w:r>
+      <w:proofErr w:type="spellEnd"/>
+      <w:r>
+        <w:t xml:space="preserve"> ou les mondes virtuels, mais on peut aussi citer son utilisation dans des jeux de simulation, ou pour animer des personnages artificiels.</w:t>
+      </w:r>
+    </w:p>
+    <w:p>
+      <w:r>
+        <w:t xml:space="preserve">Dans le domaine du jeu vidéo, l’IA caractérise toute prise de décision d’un personnage (ou d’un groupe) géré par le jeu, et contraint par l’intérêt ludique : une meilleure IA ne donne pas forcément un jeu plus jouable, l’objectif est de donner l’illusion d’un comportement intelligent. L'éventail des sujets (recherche de chemin, animation procédurale, planifications stratégiques…) est réalisable par différentes techniques classiques issues de deux paradigmes distincts : IA symbolique (automates, script, systèmes </w:t>
+      </w:r>
+      <w:proofErr w:type="spellStart"/>
+      <w:r>
+        <w:t>multiagents</w:t>
+      </w:r>
+      <w:proofErr w:type="spellEnd"/>
+      <w:r>
+        <w:t>…), et IA située (réseau de neurones, algorithmes évolutionnistes…) ; où l’une est fortement dépendante de l’expertise humaine, et l’autre de l’expérience en situation. La première approche est globalement préférée, car mieux contrôlée; la deuxième est préférée pour certains comportements (déplacement d’une formation, désirs, satisfactions). Elles partagent toutes les mêmes contraintes de ressources restreintes, que ce soit en mémoire, en temps de développement, ou en temps de calcul, même si globalement ces ressources augmentent progressivement.</w:t>
+      </w:r>
+    </w:p>
+    <w:p>
+      <w:r>
         <w:lastRenderedPageBreak/>
-        <w:t>bancaire</w:t>
-      </w:r>
-      <w:proofErr w:type="gramEnd"/>
-      <w:r>
-        <w:t>, avec des systèmes experts d'évaluation de risque lié à l'octroi d'un crédit;</w:t>
-      </w:r>
-    </w:p>
-    <w:p>
-      <w:proofErr w:type="gramStart"/>
-      <w:r>
-        <w:t>militaire</w:t>
-      </w:r>
-      <w:proofErr w:type="gramEnd"/>
-      <w:r>
-        <w:t>, avec les systèmes autonomes tels que les drones, les systèmes de commandement et l'aide à la décision;</w:t>
-      </w:r>
-    </w:p>
-    <w:p>
-      <w:proofErr w:type="gramStart"/>
-      <w:r>
-        <w:t>les</w:t>
-      </w:r>
-      <w:proofErr w:type="gramEnd"/>
-      <w:r>
-        <w:t xml:space="preserve"> jeux, avec les personnages artificiels évoluant dans les différents scénarios de jeu;</w:t>
-      </w:r>
-    </w:p>
-    <w:p>
-      <w:proofErr w:type="gramStart"/>
-      <w:r>
-        <w:t>la</w:t>
-      </w:r>
-      <w:proofErr w:type="gramEnd"/>
-      <w:r>
-        <w:t xml:space="preserve"> médecine, avec les systèmes experts d'aide au diagnostic;</w:t>
-      </w:r>
-    </w:p>
-    <w:p>
-      <w:proofErr w:type="gramStart"/>
-      <w:r>
-        <w:t>la</w:t>
-      </w:r>
-      <w:proofErr w:type="gramEnd"/>
-      <w:r>
-        <w:t xml:space="preserve"> logistique, au travers d'approches heuristiques de type résolution de problème de satisfaction de contraintes;</w:t>
-      </w:r>
-    </w:p>
-    <w:p>
-      <w:proofErr w:type="gramStart"/>
-      <w:r>
-        <w:t>l’ingénierie</w:t>
-      </w:r>
-      <w:proofErr w:type="gramEnd"/>
-      <w:r>
-        <w:t xml:space="preserve"> et la recherche scientifique, pour la recherche de solutions pertinentes à des problèmes complexes et aussi variés que le calcul de trajectoire ou l’optimisation d’un système d’inspection autonome.</w:t>
+        <w:t>Jusqu'à la fin des années 1990, l’IA dans les jeux vidéo (plus particulièrement dans les jeux en temps réel) a été délaissée par rapport au rendu visuel et sonore. L’évolution vers des univers toujours plus réalistes, leur peuplement par des personnages aux comportements crédibles devient une problématique importante. Pour éviter ce contraste, et coupler dans le même temps au délestage d’une grosse partie de l’aspect graphique des processeurs vers les cartes graphiques, on constate à cette période une augmentation des ressources investies dans l’IA (temps de développement, ressource processeur). Certains jeux sont précurseurs, car l’IA y constitue l’élément central ludique. Partant d’une approche à base de règles rigides, les jeux utilisent alors des IA plus flexibles, diversifiant les techniques mises en œuvre. Aujourd'hui la plupart des jeux vidéo utilisent des solutions ad hoc, il existe néanmoins des solutions middleware et également des solutions matérielles toutefois très minoritaires.</w:t>
+      </w:r>
+    </w:p>
+    <w:p>
+      <w:r>
+        <w:t xml:space="preserve">Avec les jeux en réseau, le besoin d’IA a tout d’abord été négligé, mais, particulièrement avec l’apparition des jeux massivement </w:t>
+      </w:r>
+      <w:proofErr w:type="spellStart"/>
+      <w:r>
+        <w:t>multijoueurs</w:t>
+      </w:r>
+      <w:proofErr w:type="spellEnd"/>
+      <w:r>
+        <w:t xml:space="preserve">, et la présence d’un nombre très important de joueurs humains se confrontant à </w:t>
+      </w:r>
+      <w:proofErr w:type="gramStart"/>
+      <w:r>
+        <w:t>des personnages non joueur</w:t>
+      </w:r>
+      <w:proofErr w:type="gramEnd"/>
+      <w:r>
+        <w:t>, ces derniers ont un besoin très important de pouvoir s'adapter à des situations qui ne peuvent être prévues. Actuellement ces types de jeux intéressent particulièrement des chercheurs en IA, y trouvant un environnement adéquat pour y éprouver différentes architectures adaptatives.</w:t>
+      </w:r>
+    </w:p>
+    <w:p>
+      <w:r>
+        <w:t>Questions soulevées</w:t>
+      </w:r>
+    </w:p>
+    <w:p>
+      <w:r>
+        <w:t>Essor</w:t>
+      </w:r>
+    </w:p>
+    <w:p>
+      <w:r>
+        <w:t>L’intelligence artificielle a connu un essor important de 1960 à 1970, mais à la suite de résultats décevants par rapport aux capitaux investis dans le domaine, son succès s’estompa dès le milieu des années 1980. Par ailleurs, un certain nombre de questions se posent telles que la possibilité un jour pour les robots d'accéder à la conscience, ou d'éprouver des émotions.</w:t>
       </w:r>
     </w:p>
     <w:p>
@@ -592,146 +697,47 @@
       </w:r>
     </w:p>
     <w:p>
-      <w:proofErr w:type="spellStart"/>
-      <w:r>
-        <w:t>Roadrunner</w:t>
-      </w:r>
-      <w:proofErr w:type="spellEnd"/>
-      <w:r>
-        <w:t xml:space="preserve">, fabriqué par la compagnie </w:t>
-      </w:r>
-      <w:proofErr w:type="gramStart"/>
-      <w:r>
-        <w:t>IBM,  est</w:t>
-      </w:r>
-      <w:proofErr w:type="gramEnd"/>
-      <w:r>
-        <w:t xml:space="preserve"> le premier superordinateur à avoir officiellement dépassé la puissance de 1 pétaflops, 2008</w:t>
-      </w:r>
-    </w:p>
-    <w:p>
-      <w:r>
-        <w:t>Jeux vidéo</w:t>
-      </w:r>
-    </w:p>
-    <w:p>
-      <w:r>
-        <w:t xml:space="preserve">L'intelligence artificielle a par exemple été utilisée depuis longtemps dans la conception de joueurs artificiels pour le jeu d'échecs. Toutefois, c'est dans les jeux vidéo que l'intelligence artificielle s'est le plus popularisée, et c'est aussi un des domaines où elle se développe rapidement. Celle-ci bénéficie en effet des progrès de l'informatique, avec par exemple les cartes graphiques dédiées qui déchargent le processeur principal des tâches graphiques. Le processeur principal peut désormais être utilisé pour développer des systèmes d’IA plus perfectionnés. Par exemple, l'intelligence artificielle peut être utilisée pour piloter des bots (c'est-à-dire les personnages artificiels) évoluant dans les </w:t>
-      </w:r>
-      <w:proofErr w:type="spellStart"/>
-      <w:r>
-        <w:t>MMOGs</w:t>
-      </w:r>
-      <w:proofErr w:type="spellEnd"/>
-      <w:r>
-        <w:t xml:space="preserve"> ou les mondes virtuels, mais on peut aussi citer son utilisation dans des jeux de simulation, ou pour animer des personnages artificiels.</w:t>
-      </w:r>
-    </w:p>
-    <w:p>
-      <w:r>
-        <w:t xml:space="preserve">Dans le domaine du jeu vidéo, l’IA caractérise toute prise de décision d’un personnage (ou d’un groupe) géré par le jeu, et contraint par l’intérêt ludique : une meilleure IA ne donne pas forcément un jeu plus jouable, l’objectif est de donner l’illusion d’un comportement intelligent. L'éventail des sujets (recherche de chemin, animation procédurale, planifications stratégiques…) est réalisable par différentes techniques classiques issues de deux paradigmes distincts : IA symbolique (automates, script, systèmes </w:t>
-      </w:r>
-      <w:proofErr w:type="spellStart"/>
-      <w:r>
-        <w:t>multiagents</w:t>
-      </w:r>
-      <w:proofErr w:type="spellEnd"/>
-      <w:r>
-        <w:t>…), et IA située (réseau de neurones, algorithmes évolutionnistes…) ; où l’une est fortement dépendante de l’expertise humaine, et l’autre de l’expérience en situation. La première approche est globalement préférée, car mieux contrôlée; la deuxième est préférée pour certains comportements (déplacement d’une formation, désirs, satisfactions). Elles partagent toutes les mêmes contraintes de ressources restreintes, que ce soit en mémoire, en temps de développement, ou en temps de calcul, même si globalement ces ressources augmentent progressivement.</w:t>
-      </w:r>
-    </w:p>
-    <w:p>
-      <w:r>
-        <w:t xml:space="preserve">Jusqu'à la fin des années 1990, l’IA dans les jeux vidéo (plus particulièrement dans les jeux en temps réel) a été délaissée par rapport au rendu visuel et sonore. L’évolution vers des univers </w:t>
-      </w:r>
+      <w:r>
+        <w:t xml:space="preserve">ASIMO (Advanced </w:t>
+      </w:r>
+      <w:proofErr w:type="spellStart"/>
+      <w:r>
+        <w:t>Step</w:t>
+      </w:r>
+      <w:proofErr w:type="spellEnd"/>
+      <w:r>
+        <w:t xml:space="preserve"> in Innovative </w:t>
+      </w:r>
+      <w:proofErr w:type="spellStart"/>
+      <w:r>
+        <w:t>Mobility</w:t>
+      </w:r>
+      <w:proofErr w:type="spellEnd"/>
+      <w:r>
+        <w:t xml:space="preserve">) est un robot humanoïde servant </w:t>
+      </w:r>
+      <w:proofErr w:type="gramStart"/>
+      <w:r>
+        <w:t>à la recherche développé</w:t>
+      </w:r>
+      <w:proofErr w:type="gramEnd"/>
+      <w:r>
+        <w:t xml:space="preserve"> par l’entreprise japonaise Honda. D’après ses créateurs, ASIMO aurait, dès sa 3e version, un niveau d’intelligence comparable à un enfant de trois ans et une habileté physique d’un enfant de 10 ans. Aujourd’hui, à la 5e version, il peut courir à 9 km/h, éviter les obstacles (statiques et dynamiques), s’adapter à son environnement et effectuer du travail collaboratif avec plusieurs robots. Les ingénieurs de Honda ont même développé un appareil permettant de le contrôler par la pensée humaine.</w:t>
+      </w:r>
+    </w:p>
+    <w:p>
+      <w:r>
+        <w:t>D’après certains auteurs, les perspectives de l’intelligence artificielle pourraient avoir des inconvénients, si par exemple les machines devenaient plus intelligentes que les humains, et finissaient par les dominer, voire (pour les plus pessimistes, les exterminer), de la même façon que nous cherchons à exterminer certaines séquences d’ARN (les virus) alors que nous sommes construits à partir d'ADN, un proche dérivé de l'ARN. On reconnaît le thème du film Terminator, mais des directeurs de société techniquement très compétents, comme Bill Joy de la société Sun, affirment considérer le risque comme réel à long terme. Toutes ces possibilités futures ont fait l’objet de quantités de romans de science-fiction, tels ceux d’Isaac Asimov ou William Gibson en passant par Arthur C. Clarke.</w:t>
+      </w:r>
+    </w:p>
+    <w:p>
       <w:r>
         <w:lastRenderedPageBreak/>
-        <w:t>toujours plus réalistes, leur peuplement par des personnages aux comportements crédibles devient une problématique importante. Pour éviter ce contraste, et coupler dans le même temps au délestage d’une grosse partie de l’aspect graphique des processeurs vers les cartes graphiques, on constate à cette période une augmentation des ressources investies dans l’IA (temps de développement, ressource processeur). Certains jeux sont précurseurs, car l’IA y constitue l’élément central ludique. Partant d’une approche à base de règles rigides, les jeux utilisent alors des IA plus flexibles, diversifiant les techniques mises en œuvre. Aujourd'hui la plupart des jeux vidéo utilisent des solutions ad hoc, il existe néanmoins des solutions middleware et également des solutions matérielles toutefois très minoritaires.</w:t>
-      </w:r>
-    </w:p>
-    <w:p>
-      <w:r>
-        <w:t xml:space="preserve">Avec les jeux en réseau, le besoin d’IA a tout d’abord été négligé, mais, particulièrement avec l’apparition des jeux massivement </w:t>
-      </w:r>
-      <w:proofErr w:type="spellStart"/>
-      <w:r>
-        <w:t>multijoueurs</w:t>
-      </w:r>
-      <w:proofErr w:type="spellEnd"/>
-      <w:r>
-        <w:t xml:space="preserve">, et la présence d’un nombre très important de joueurs humains se confrontant à </w:t>
-      </w:r>
-      <w:proofErr w:type="gramStart"/>
-      <w:r>
-        <w:t>des personnages non joueur</w:t>
-      </w:r>
-      <w:proofErr w:type="gramEnd"/>
-      <w:r>
-        <w:t>, ces derniers ont un besoin très important de pouvoir s'adapter à des situations qui ne peuvent être prévues. Actuellement ces types de jeux intéressent particulièrement des chercheurs en IA, y trouvant un environnement adéquat pour y éprouver différentes architectures adaptatives.</w:t>
-      </w:r>
-    </w:p>
-    <w:p>
-      <w:r>
-        <w:t>Questions soulevées</w:t>
-      </w:r>
-    </w:p>
-    <w:p>
-      <w:r>
-        <w:t>Essor</w:t>
-      </w:r>
-    </w:p>
-    <w:p>
-      <w:r>
-        <w:t>L’intelligence artificielle a connu un essor important de 1960 à 1970, mais à la suite de résultats décevants par rapport aux capitaux investis dans le domaine, son succès s’estompa dès le milieu des années 1980. Par ailleurs, un certain nombre de questions se posent telles que la possibilité un jour pour les robots d'accéder à la conscience, ou d'éprouver des émotions.</w:t>
-      </w:r>
-    </w:p>
-    <w:p>
-      <w:r>
-        <w:t xml:space="preserve"> </w:t>
-      </w:r>
-    </w:p>
-    <w:p>
-      <w:r>
-        <w:t xml:space="preserve">ASIMO (Advanced </w:t>
-      </w:r>
-      <w:proofErr w:type="spellStart"/>
-      <w:r>
-        <w:t>Step</w:t>
-      </w:r>
-      <w:proofErr w:type="spellEnd"/>
-      <w:r>
-        <w:t xml:space="preserve"> in Innovative </w:t>
-      </w:r>
-      <w:proofErr w:type="spellStart"/>
-      <w:r>
-        <w:t>Mobility</w:t>
-      </w:r>
-      <w:proofErr w:type="spellEnd"/>
-      <w:r>
-        <w:t xml:space="preserve">) est un robot humanoïde servant </w:t>
-      </w:r>
-      <w:proofErr w:type="gramStart"/>
-      <w:r>
-        <w:t>à la recherche développé</w:t>
-      </w:r>
-      <w:proofErr w:type="gramEnd"/>
-      <w:r>
-        <w:t xml:space="preserve"> par l’entreprise japonaise Honda. D’après ses créateurs, ASIMO aurait, dès sa 3e version, un niveau d’intelligence comparable à un enfant de trois ans et une habileté physique d’un enfant de 10 ans. Aujourd’hui, à la 5e version, il peut courir à 9 km/h, éviter les obstacles (statiques et dynamiques), s’adapter à son environnement et effectuer du travail collaboratif avec plusieurs robots. Les ingénieurs de Honda ont même développé un appareil permettant de le contrôler par la pensée humaine.</w:t>
-      </w:r>
-    </w:p>
-    <w:p>
-      <w:r>
-        <w:t>D’après certains auteurs, les perspectives de l’intelligence artificielle pourraient avoir des inconvénients, si par exemple les machines devenaient plus intelligentes que les humains, et finissaient par les dominer, voire (pour les plus pessimistes, les exterminer), de la même façon que nous cherchons à exterminer certaines séquences d’ARN (les virus) alors que nous sommes construits à partir d'ADN, un proche dérivé de l'ARN. On reconnaît le thème du film Terminator, mais des directeurs de société techniquement très compétents, comme Bill Joy de la société Sun, affirment considérer le risque comme réel à long terme. Toutes ces possibilités futures ont fait l’objet de quantités de romans de science-fiction, tels ceux d’Isaac Asimov ou William Gibson en passant par Arthur C. Clarke.</w:t>
-      </w:r>
-    </w:p>
-    <w:p>
-      <w:r>
         <w:t>Espoirs et méfiances</w:t>
       </w:r>
     </w:p>
     <w:p>
       <w:r>
-        <w:lastRenderedPageBreak/>
         <w:t>Une description spectaculaire d’un possible avenir de l’intelligence artificielle a été faite un professeur très connu dans le domaine :</w:t>
       </w:r>
     </w:p>

</xml_diff>